<commit_message>
quyền không được trùng tên
</commit_message>
<xml_diff>
--- a/Lê Diểm Trinh.docx
+++ b/Lê Diểm Trinh.docx
@@ -620,7 +620,7 @@
           <w:szCs w:val="20"/>
           <w:lang w:val="en-GB"/>
         </w:rPr>
-        <w:t>crrgyê</w:t>
+        <w:t>Công nghệ thông tin</w:t>
       </w:r>
     </w:p>
     <w:p>
@@ -911,7 +911,7 @@
           <w:szCs w:val="20"/>
           <w:lang w:val="en-GB"/>
         </w:rPr>
-        <w:t>dgr</w:t>
+        <w:t>Công nghệ thông tin</w:t>
       </w:r>
     </w:p>
     <w:p>
@@ -1102,7 +1102,7 @@
           <w:szCs w:val="20"/>
           <w:lang w:val="en-GB"/>
         </w:rPr>
-        <w:t>fhryè</w:t>
+        <w:t>Không</w:t>
       </w:r>
       <w:r>
         <w:rPr>
@@ -7880,7 +7880,7 @@
           <w:szCs w:val="20"/>
           <w:lang w:val="en-GB"/>
         </w:rPr>
-        <w:t>Thương binh loại 1/4</w:t>
+        <w:t>Không</w:t>
       </w:r>
       <w:r>
         <w:rPr>
@@ -8046,7 +8046,7 @@
           <w:sz w:val="26"/>
           <w:szCs w:val="20"/>
         </w:rPr>
-        <w:t>cfghgngh</w:t>
+        <w:t>hg</w:t>
       </w:r>
     </w:p>
     <w:p>
@@ -9054,7 +9054,7 @@
                 <w:sz w:val="26"/>
                 <w:szCs w:val="20"/>
               </w:rPr>
-              <w:t>20/QĐ-BGDĐT</w:t>
+              <w:t>20/QĐ-ĐHCT</w:t>
             </w:r>
           </w:p>
           <w:p>
@@ -9332,7 +9332,7 @@
                 <w:sz w:val="26"/>
                 <w:szCs w:val="20"/>
               </w:rPr>
-              <w:t>18/QĐ-BGDĐT</w:t>
+              <w:t>18/QĐ-ĐHCT</w:t>
             </w:r>
           </w:p>
           <w:p>

</xml_diff>